<commit_message>
Update Gabossi Agenzia Viaggi.docx
</commit_message>
<xml_diff>
--- a/Gabossi Agenzia Viaggi.docx
+++ b/Gabossi Agenzia Viaggi.docx
@@ -133,7 +133,7 @@
           <w:sz w:val="22"/>
           <w:shd w:fill="auto" w:val="clear"/>
         </w:rPr>
-        <w:t xml:space="preserve">aggiungere una iscrizione. FATTO</w:t>
+        <w:t xml:space="preserve">aggiungere una iscrizione.FATTO</w:t>
       </w:r>
     </w:p>
     <w:p>
@@ -174,7 +174,7 @@
           <w:sz w:val="22"/>
           <w:shd w:fill="auto" w:val="clear"/>
         </w:rPr>
-        <w:t xml:space="preserve">FATT</w:t>
+        <w:t xml:space="preserve">FATTO</w:t>
       </w:r>
     </w:p>
     <w:p>

</xml_diff>

<commit_message>
ci sono stati dei problemini con le versioni e il pom dava problemi allora sono tornato indietro e ho verificato che fuinzionasse tutto, una volta fatto ciò ho ri committato le cose sistemandoile si spera
</commit_message>
<xml_diff>
--- a/Gabossi Agenzia Viaggi.docx
+++ b/Gabossi Agenzia Viaggi.docx
@@ -163,67 +163,100 @@
           <w:sz w:val="22"/>
           <w:shd w:fill="auto" w:val="clear"/>
         </w:rPr>
-        <w:t xml:space="preserve">cancellare una iscrizione (prima verrà chiesto il cognome nome dell’iscritto, verranno mostrate tutte le iscrizioni a cui è iscritta quella persona, poi verrà inserito il codice della iscrizione da eliminare)FATTO</w:t>
-      </w:r>
-    </w:p>
-    <w:p>
-      <w:pPr>
-        <w:numPr>
-          <w:ilvl w:val="0"/>
-          <w:numId w:val="2"/>
-        </w:numPr>
-        <w:spacing w:before="0" w:after="160" w:line="259"/>
-        <w:ind w:right="0" w:left="1080" w:hanging="360"/>
-        <w:jc w:val="both"/>
-        <w:rPr>
-          <w:rFonts w:ascii="Calibri" w:hAnsi="Calibri" w:cs="Calibri" w:eastAsia="Calibri"/>
-          <w:color w:val="auto"/>
-          <w:spacing w:val="0"/>
-          <w:position w:val="0"/>
-          <w:sz w:val="22"/>
-          <w:shd w:fill="auto" w:val="clear"/>
-        </w:rPr>
-      </w:pPr>
-      <w:r>
-        <w:rPr>
-          <w:rFonts w:ascii="Calibri" w:hAnsi="Calibri" w:cs="Calibri" w:eastAsia="Calibri"/>
-          <w:color w:val="auto"/>
-          <w:spacing w:val="0"/>
-          <w:position w:val="0"/>
-          <w:sz w:val="22"/>
-          <w:shd w:fill="auto" w:val="clear"/>
-        </w:rPr>
-        <w:t xml:space="preserve">Visualizzare tutti i viaggi a cui si è iscritta una personaFATTO</w:t>
-      </w:r>
-    </w:p>
-    <w:p>
-      <w:pPr>
-        <w:numPr>
-          <w:ilvl w:val="0"/>
-          <w:numId w:val="2"/>
-        </w:numPr>
-        <w:spacing w:before="0" w:after="160" w:line="259"/>
-        <w:ind w:right="0" w:left="1080" w:hanging="360"/>
-        <w:jc w:val="both"/>
-        <w:rPr>
-          <w:rFonts w:ascii="Calibri" w:hAnsi="Calibri" w:cs="Calibri" w:eastAsia="Calibri"/>
-          <w:color w:val="auto"/>
-          <w:spacing w:val="0"/>
-          <w:position w:val="0"/>
-          <w:sz w:val="22"/>
-          <w:shd w:fill="auto" w:val="clear"/>
-        </w:rPr>
-      </w:pPr>
-      <w:r>
-        <w:rPr>
-          <w:rFonts w:ascii="Calibri" w:hAnsi="Calibri" w:cs="Calibri" w:eastAsia="Calibri"/>
-          <w:color w:val="auto"/>
-          <w:spacing w:val="0"/>
-          <w:position w:val="0"/>
-          <w:sz w:val="22"/>
-          <w:shd w:fill="auto" w:val="clear"/>
-        </w:rPr>
-        <w:t xml:space="preserve">Visualizzare l’elenco delle destinazioni.FATTO</w:t>
+        <w:t xml:space="preserve">cancellare una iscrizione (prima verrà chiesto il cognome nome dell’iscritto, verranno mostrate tutte le iscrizioni a cui è iscritta quella persona, poi verrà inserito il codice della iscrizione da eliminare)</w:t>
+      </w:r>
+      <w:r>
+        <w:rPr>
+          <w:rFonts w:ascii="Calibri" w:hAnsi="Calibri" w:cs="Calibri" w:eastAsia="Calibri"/>
+          <w:color w:val="auto"/>
+          <w:spacing w:val="0"/>
+          <w:position w:val="0"/>
+          <w:sz w:val="22"/>
+          <w:shd w:fill="auto" w:val="clear"/>
+        </w:rPr>
+        <w:t xml:space="preserve">FATTO</w:t>
+      </w:r>
+    </w:p>
+    <w:p>
+      <w:pPr>
+        <w:numPr>
+          <w:ilvl w:val="0"/>
+          <w:numId w:val="2"/>
+        </w:numPr>
+        <w:spacing w:before="0" w:after="160" w:line="259"/>
+        <w:ind w:right="0" w:left="1080" w:hanging="360"/>
+        <w:jc w:val="both"/>
+        <w:rPr>
+          <w:rFonts w:ascii="Calibri" w:hAnsi="Calibri" w:cs="Calibri" w:eastAsia="Calibri"/>
+          <w:color w:val="auto"/>
+          <w:spacing w:val="0"/>
+          <w:position w:val="0"/>
+          <w:sz w:val="22"/>
+          <w:shd w:fill="auto" w:val="clear"/>
+        </w:rPr>
+      </w:pPr>
+      <w:r>
+        <w:rPr>
+          <w:rFonts w:ascii="Calibri" w:hAnsi="Calibri" w:cs="Calibri" w:eastAsia="Calibri"/>
+          <w:color w:val="auto"/>
+          <w:spacing w:val="0"/>
+          <w:position w:val="0"/>
+          <w:sz w:val="22"/>
+          <w:shd w:fill="auto" w:val="clear"/>
+        </w:rPr>
+        <w:t xml:space="preserve">Visualizzare tutti i viaggi a cui si è iscritta una persona</w:t>
+      </w:r>
+      <w:r>
+        <w:rPr>
+          <w:rFonts w:ascii="Calibri" w:hAnsi="Calibri" w:cs="Calibri" w:eastAsia="Calibri"/>
+          <w:color w:val="auto"/>
+          <w:spacing w:val="0"/>
+          <w:position w:val="0"/>
+          <w:sz w:val="22"/>
+          <w:shd w:fill="auto" w:val="clear"/>
+        </w:rPr>
+        <w:t xml:space="preserve">FATTO</w:t>
+      </w:r>
+    </w:p>
+    <w:p>
+      <w:pPr>
+        <w:numPr>
+          <w:ilvl w:val="0"/>
+          <w:numId w:val="2"/>
+        </w:numPr>
+        <w:spacing w:before="0" w:after="160" w:line="259"/>
+        <w:ind w:right="0" w:left="1080" w:hanging="360"/>
+        <w:jc w:val="both"/>
+        <w:rPr>
+          <w:rFonts w:ascii="Calibri" w:hAnsi="Calibri" w:cs="Calibri" w:eastAsia="Calibri"/>
+          <w:color w:val="auto"/>
+          <w:spacing w:val="0"/>
+          <w:position w:val="0"/>
+          <w:sz w:val="22"/>
+          <w:shd w:fill="auto" w:val="clear"/>
+        </w:rPr>
+      </w:pPr>
+      <w:r>
+        <w:rPr>
+          <w:rFonts w:ascii="Calibri" w:hAnsi="Calibri" w:cs="Calibri" w:eastAsia="Calibri"/>
+          <w:color w:val="auto"/>
+          <w:spacing w:val="0"/>
+          <w:position w:val="0"/>
+          <w:sz w:val="22"/>
+          <w:shd w:fill="auto" w:val="clear"/>
+        </w:rPr>
+        <w:t xml:space="preserve">Visualizzare l’elenco delle destinazioni.</w:t>
+      </w:r>
+      <w:r>
+        <w:rPr>
+          <w:rFonts w:ascii="Calibri" w:hAnsi="Calibri" w:cs="Calibri" w:eastAsia="Calibri"/>
+          <w:color w:val="auto"/>
+          <w:spacing w:val="0"/>
+          <w:position w:val="0"/>
+          <w:sz w:val="22"/>
+          <w:shd w:fill="auto" w:val="clear"/>
+        </w:rPr>
+        <w:t xml:space="preserve">FATTO</w:t>
       </w:r>
     </w:p>
     <w:p>
@@ -255,6 +288,36 @@
         </w:rPr>
         <w:t xml:space="preserve">Visualizzare in ordine alfabetico l’elenco dei partecipanti ad un determinato viaggio inserendo data e destinazione.</w:t>
       </w:r>
+    </w:p>
+    <w:p>
+      <w:pPr>
+        <w:numPr>
+          <w:ilvl w:val="0"/>
+          <w:numId w:val="2"/>
+        </w:numPr>
+        <w:spacing w:before="0" w:after="160" w:line="259"/>
+        <w:ind w:right="0" w:left="1080" w:hanging="360"/>
+        <w:jc w:val="both"/>
+        <w:rPr>
+          <w:rFonts w:ascii="Calibri" w:hAnsi="Calibri" w:cs="Calibri" w:eastAsia="Calibri"/>
+          <w:color w:val="auto"/>
+          <w:spacing w:val="0"/>
+          <w:position w:val="0"/>
+          <w:sz w:val="22"/>
+          <w:shd w:fill="auto" w:val="clear"/>
+        </w:rPr>
+      </w:pPr>
+      <w:r>
+        <w:rPr>
+          <w:rFonts w:ascii="Calibri" w:hAnsi="Calibri" w:cs="Calibri" w:eastAsia="Calibri"/>
+          <w:color w:val="auto"/>
+          <w:spacing w:val="0"/>
+          <w:position w:val="0"/>
+          <w:sz w:val="22"/>
+          <w:shd w:fill="auto" w:val="clear"/>
+        </w:rPr>
+        <w:t xml:space="preserve">Esportare in formato CSV i dati di tutte le iscrizioni.</w:t>
+      </w:r>
       <w:r>
         <w:rPr>
           <w:rFonts w:ascii="Calibri" w:hAnsi="Calibri" w:cs="Calibri" w:eastAsia="Calibri"/>
@@ -294,37 +357,18 @@
           <w:sz w:val="22"/>
           <w:shd w:fill="auto" w:val="clear"/>
         </w:rPr>
-        <w:t xml:space="preserve">Esportare in formato CSV i dati di tutte le iscrizioni.FATTO</w:t>
-      </w:r>
-    </w:p>
-    <w:p>
-      <w:pPr>
-        <w:numPr>
-          <w:ilvl w:val="0"/>
-          <w:numId w:val="2"/>
-        </w:numPr>
-        <w:spacing w:before="0" w:after="160" w:line="259"/>
-        <w:ind w:right="0" w:left="1080" w:hanging="360"/>
-        <w:jc w:val="both"/>
-        <w:rPr>
-          <w:rFonts w:ascii="Calibri" w:hAnsi="Calibri" w:cs="Calibri" w:eastAsia="Calibri"/>
-          <w:color w:val="auto"/>
-          <w:spacing w:val="0"/>
-          <w:position w:val="0"/>
-          <w:sz w:val="22"/>
-          <w:shd w:fill="auto" w:val="clear"/>
-        </w:rPr>
-      </w:pPr>
-      <w:r>
-        <w:rPr>
-          <w:rFonts w:ascii="Calibri" w:hAnsi="Calibri" w:cs="Calibri" w:eastAsia="Calibri"/>
-          <w:color w:val="auto"/>
-          <w:spacing w:val="0"/>
-          <w:position w:val="0"/>
-          <w:sz w:val="22"/>
-          <w:shd w:fill="auto" w:val="clear"/>
-        </w:rPr>
-        <w:t xml:space="preserve">Salvare i dati su un file binario e caricarli all’ avvio dell’applicazione.FATTO</w:t>
+        <w:t xml:space="preserve">Salvare i dati su un file binario e caricarli all’ avvio dell’applicazione.</w:t>
+      </w:r>
+      <w:r>
+        <w:rPr>
+          <w:rFonts w:ascii="Calibri" w:hAnsi="Calibri" w:cs="Calibri" w:eastAsia="Calibri"/>
+          <w:color w:val="auto"/>
+          <w:spacing w:val="0"/>
+          <w:position w:val="0"/>
+          <w:sz w:val="22"/>
+          <w:shd w:fill="auto" w:val="clear"/>
+        </w:rPr>
+        <w:t xml:space="preserve">FATTO</w:t>
       </w:r>
     </w:p>
     <w:p>

</xml_diff>